<commit_message>
New translations clinic staff interview information sheet & consent form_v2.docx (Afrikaans)
</commit_message>
<xml_diff>
--- a/translations/parenttext_5day_south_africa/af/af_Clinic staff interview information sheet & consent form_V2.docx
+++ b/translations/parenttext_5day_south_africa/af/af_Clinic staff interview information sheet & consent form_V2.docx
@@ -12,7 +12,7 @@
         <w:pStyle w:val="P68B1DB1-Normal1"/>
       </w:pPr>
       <w:r>
-        <w:t xml:space="preserve">Appendix 8: SWIFT Qualitative Information Sheet and Consent Form: Clinic Staff</w:t>
+        <w:t xml:space="preserve">Bylaag 8: SWIFT Kwalitatiewe Inligtingsblad en Toestemmingsvorm: Kliniek Personeel</w:t>
       </w:r>
     </w:p>
     <w:p>
@@ -431,7 +431,7 @@
         <w:pStyle w:val="P68B1DB1-Normal3"/>
       </w:pPr>
       <w:r>
-        <w:t xml:space="preserve">Nurses and clinic staff are playing a pivotal part in our study and we would like to hear about your experiences. This interview is part of a study, carried out by researchers from the Universities of Cape Town in South Africa and the University of Oxford in the United Kingdom. </w:t>
+        <w:t xml:space="preserve">Verpleegsters en kliniekpersoneel speel 'n deurslaggewende deel in ons studie en ons wil graag van jou ervaring hoor. Hierdie onderhoud is deel van 'n studie wat uitgevoer word deur navorsers van die Universiteit van Kaapstad in Suid-Afrika en die Universiteit van Oxford in die Verenigde Koninkryk. </w:t>
       </w:r>
     </w:p>
     <w:p>
@@ -449,7 +449,7 @@
         <w:rPr>
           <w:color w:val="000000"/>
         </w:rPr>
-        <w:t xml:space="preserve">We want to make sure that you are fully informed before you decide to participate in our study. It’s important for you to know why we’re doing this research and what participating would involve. All the information you might need is outlined below but if you have any questions about your participation or our study, please email the study team at </w:t>
+        <w:t xml:space="preserve">Ons wil seker maak dat jy volledig ingelig is voordat jy besluit om deel te neem aan ons studie. Dit is belangrik vir jou om te weet hoekom ons die navorsing doen en wat deelname sal behels. Alle inligting wat jy mag benodig, word hieronder verduidelik, maar as jy enige vrae het oor jou deelname of ons studie, kan jy die studiespan per e-pos kontak by </w:t>
       </w:r>
       <w:hyperlink r:id="rId14">
         <w:r>
@@ -464,7 +464,7 @@
         <w:rPr>
           <w:color w:val="000000"/>
         </w:rPr>
-        <w:t xml:space="preserve"> or message us on WhatsApp at +27 XX XXX XXXX. We’re here to help you! </w:t>
+        <w:t xml:space="preserve"> of 'n boodskap stuur op WhatsApp na +27 XX XXX XXXX. Ons is hier om jou te help! </w:t>
       </w:r>
     </w:p>
     <w:p>
@@ -479,7 +479,7 @@
         <w:pStyle w:val="P68B1DB1-Normal5"/>
       </w:pPr>
       <w:r>
-        <w:t xml:space="preserve">Why have I been invited to the interview?</w:t>
+        <w:t xml:space="preserve">Waarom is ek na die onderhoud genooi?</w:t>
       </w:r>
     </w:p>
     <w:p>
@@ -494,7 +494,7 @@
         <w:pStyle w:val="P68B1DB1-Normal3"/>
       </w:pPr>
       <w:r>
-        <w:t xml:space="preserve">Nursing and clinic staff have been integral in the SWIFT study. It has been through the context of your clinic and your daily interaction with parents that the intervention has been delivered. You've been invited to an interview with a member of our research team because you’re part of our study. We would like to hear about your experiences in implementation. To be interviewed, you need to agree to take part in the study. </w:t>
+        <w:t xml:space="preserve">Verpleegsters en kliniekpersoneel is integraal in die SWIFT-studie. Dit is deur die konteks van jou kliniek en daaglikse interaksie met ouers, dat die ingryping gedoen kon word. Jy is uitgenooi na 'n onderhoud met 'n lid van ons navorsingspan omdat jy deel is van ons studie. Ons wil graag hoor oor jou ervaring met implementering. Vir jou om die onderhoud te doen, moet jy saam stem om deel te neem aan die studie </w:t>
       </w:r>
     </w:p>
     <w:p>
@@ -508,7 +508,7 @@
         <w:pStyle w:val="P68B1DB1-Normal5"/>
       </w:pPr>
       <w:r>
-        <w:t xml:space="preserve">Do I have to agree to be interviewed?</w:t>
+        <w:t xml:space="preserve">Moet ek instem om ondervra te word?</w:t>
       </w:r>
     </w:p>
     <w:p>
@@ -523,7 +523,7 @@
         <w:pStyle w:val="P68B1DB1-Normal3"/>
       </w:pPr>
       <w:r>
-        <w:t xml:space="preserve">No, it's up to you if you want to join or not. If you don't want to be interviewed, there will be no implications to you or your job. If you do choose to be interviewed but don't want to answer some questions, you can skip these or stop at any time by telling your interviewer.</w:t>
+        <w:t xml:space="preserve">Nee, dit is jou keuse of jy ondervra wil word of nie. As jy nie wil ondervra word nie, sal daar geen gevolge vir jou of jou werk wees nie. As jy wel kies om ondervra te word maar nie alle vrae wil beantwoord nie, kan jy dit oorslaan of enige tyd ophou deur die onderhoudvoerder in te lig.</w:t>
       </w:r>
     </w:p>
     <w:p>
@@ -540,7 +540,7 @@
         <w:rPr>
           <w:b w:val="1"/>
         </w:rPr>
-        <w:t xml:space="preserve">What happens if I agree to be interviewed?</w:t>
+        <w:t xml:space="preserve">Wat gebeur as ek instem om ondervra te word?</w:t>
       </w:r>
       <w:r>
         <w:t xml:space="preserve"> </w:t>
@@ -558,7 +558,7 @@
         <w:pStyle w:val="P68B1DB1-Normal3"/>
       </w:pPr>
       <w:r>
-        <w:t xml:space="preserve">If you decide you’d like to be interviewed, you’ll need to agree verbally to the consent questions below which the person interviewing you will ask you. The interviews will happen in person and last between 30-45 minutes. The interviews will be conducted in a private place within the clinics. This interview will be booked ahead of time to ensure that the interviews are not disturbed and cannot be overheard.  </w:t>
+        <w:t xml:space="preserve">As jy besluit dat jy graag ondervra wil word, sal jy verbaal moet instem tot die toestemmingsvrae hieronder wat die persoon wat jou ondervra aan jou sal stel. Die onderhoude sal in persoon plaasvind en sal ongeveer 30-45 minute neem. Die onderhoude sal uitgevoer word in 'n privaat plek binne die klinieke. Die onderhoud sal voor die tyd bespreek word om seker te maak dat onderhoude nie onderbreek en afgeluister word nie.  </w:t>
       </w:r>
     </w:p>
     <w:p>
@@ -573,7 +573,7 @@
         <w:pStyle w:val="P68B1DB1-Normal3"/>
       </w:pPr>
       <w:r>
-        <w:t xml:space="preserve">During the interview, a member of the research team will ask you some questions about your thoughts and experiences promoting the chatbot to caregivers within the clinic. We want to hear about any feedback you have received from the parents as well as any recommendations you might have for the implementation of the intervention. There are no right or wrong answers because your whole experience is important to us. </w:t>
+        <w:t xml:space="preserve">Gedurende die onderhoud, sal 'n lid van die navorsingspan jou vrae vra oor jou gedagtes en ervaring om die geselsbots te adverteer aan versorgers binne die kliniek. Ons wil enige terugvoer hoor wat jy ontvang het van ouers en ook enige voorstelle wat jy dalk mag hê oor die implimentering van die ingrypings. Daar is geen regte of verkeerde antwoorde nie, want jou hele ervaring is belangrik vir ons. </w:t>
       </w:r>
     </w:p>
     <w:p>
@@ -591,10 +591,10 @@
         <w:rPr>
           <w:color w:val="000000"/>
         </w:rPr>
-        <w:t xml:space="preserve">To protect your personal information (including your real name, contact details, and any other information that can identify you), we will give you a participant number, and you can choose a name you want us to call you during the interview. </w:t>
-      </w:r>
-      <w:r>
-        <w:t xml:space="preserve">Please also do not refer to any other third parties by name during the interview, without their permission, so that we can protect their personal information too.</w:t>
+        <w:t xml:space="preserve">Om jou persoonlike inligting (insluitend jou regte naam, kontakbesonderhede, en enige ander inligting wat jou kan identifiseer) te beskerm, sal ons vir jou 'n deelnemernommer gee, en jy kan 'n naam kies waarmee ons jou tydens die onderhoud kan aanspreek. </w:t>
+      </w:r>
+      <w:r>
+        <w:t xml:space="preserve">Moet asseblief nie derde partye se name, sonder hulle toestemming, noem gedurende die onderhoud nie, sodat ons ook hulle persoonlike inligting kan beskerm.</w:t>
       </w:r>
     </w:p>
     <w:p>
@@ -609,7 +609,7 @@
         <w:pStyle w:val="P68B1DB1-Normal3"/>
       </w:pPr>
       <w:r>
-        <w:t xml:space="preserve">We will audio record the interview to help us remember the discussion and later write down what was said. The notes we make from the recordings will not include any information that will allow you to be identified, and the data we get from your interview will be linked to you via a confidential identifier. We will delete any personal information we collect from you at the end of the study and, after transcribing your interview, change any data which might lead to identification at the point of transcription.</w:t>
+        <w:t xml:space="preserve">Met jou toestemming sal ons die onderhoud opneem om die gesprek te onthou en later neer te skryf wat gesê is. Die notas wat ons van die opnames maak, sal geen inligting insluit wat jou identiteit kan aandui nie, en die data wat ons uit jou onderhoud verkry, sal aan jou gekoppel word deur 'n vertroulike identifiseerder. Ons sal enige persoonlike inligting wat ons van jou versamel het aan die einde van die studie uitvee, en na die transkribering van jou onderhoud sal ons enige data verander wat moontlik tot identifikasie kan lei.</w:t>
       </w:r>
     </w:p>
     <w:p>
@@ -624,7 +624,7 @@
         <w:pStyle w:val="P68B1DB1-Normal3"/>
       </w:pPr>
       <w:r>
-        <w:t xml:space="preserve">We may use an artificial intelligence (AI) software, Microsoft Transcriber, to transcribe the interviews at first, and then we will check/review these transcriptions. This AI-generated information will be processed and stored securely on password-protected University of Cape Town servers, and in accordance with POPIA. Only authorised members of the research team will be able to access it, and this data will be owned by the Global Parenting Initiative at the University of Cape Town.</w:t>
+        <w:t xml:space="preserve">Ons mag kunsmatige intelligensie (KI) sagteware, Microsoft Transcriber, gebruik om die onderhoude aanvanklik te transkribeer, en daarna sal ons hierdie transkripsies nagaan/hersien. Hierdie KI-gegenereerde inligting sal verwerk en veilig gestoor word op wagwoordbeskermde bedieners van die Universiteit van Kaapstad, in ooreenstemming met POPIA. Slegs gemagtigde lede van die navorsingspan sal toegang hê tot hierdie data, en hierdie data sal besit word deur die Global Parenting Initiative by die Universiteit van Kaapstad.</w:t>
       </w:r>
     </w:p>
     <w:p>
@@ -642,16 +642,16 @@
         <w:rPr>
           <w:color w:val="000000"/>
         </w:rPr>
-        <w:t xml:space="preserve">Once the study results are shared, only other colleagues who took part in the study may be able to figure out who you are, based on specific clues provided in your responses. However, we will be </w:t>
-      </w:r>
-      <w:r>
-        <w:t xml:space="preserve">interviewing many</w:t>
+        <w:t xml:space="preserve">Wanneer die studie resultate gedeel word, sal slegs kollegas wat aan die studie deel geneem het moontlik uitvind wie jy is, gebaseer op spesifieke leidrade in jou antwoorde. Nietemin, ons gaan </w:t>
+      </w:r>
+      <w:r>
+        <w:t xml:space="preserve">onderhoude voer met baie</w:t>
       </w:r>
       <w:r>
         <w:rPr>
           <w:color w:val="000000"/>
         </w:rPr>
-        <w:t xml:space="preserve"> nurses and clinic staff from at least 7 clinics across two sites in the Western Cape, and we will be carefully watching out for any details you share which may accidentally reveal your identity. </w:t>
+        <w:t xml:space="preserve"> verpleegsters en kliniekpersoneel van tenminste 7 klinieke oor twee plekke in die Wes-Kaap, en ons sal versigtig uitkyk vir enige besonderhede wat jy deel wat perongeluk jou identiteit kan identifiseer. </w:t>
       </w:r>
     </w:p>
     <w:p>
@@ -665,7 +665,7 @@
         <w:pStyle w:val="P68B1DB1-Normal3"/>
       </w:pPr>
       <w:r>
-        <w:t xml:space="preserve">You have the right to request access to your data, to correct any mistakes in your data, and to request us to delete it or transfer it to somewhere else. Please email the study team before [*date to be determined] if you would like to do any of these.</w:t>
+        <w:t xml:space="preserve">Jy het die reg om toegang tot jou data aan te vra, enige foute in jou data reg te stel en te vra dat ons dit verwyder of dit na 'n ander plek oordra. Stuur asseblief 'n e-pos aan die studiespan voor [*datum moet nog bepaal word] indien jy enige van hierdie aksies wil uitvoer.</w:t>
       </w:r>
     </w:p>
     <w:p>
@@ -680,7 +680,7 @@
         <w:pStyle w:val="P68B1DB1-Normal5"/>
       </w:pPr>
       <w:r>
-        <w:t xml:space="preserve">Do I get anything for being interviewed? </w:t>
+        <w:t xml:space="preserve">Kry ek enige iets vir deelname aan die onderhoud? </w:t>
       </w:r>
     </w:p>
     <w:p>
@@ -695,7 +695,7 @@
         <w:pStyle w:val="P68B1DB1-Normal3"/>
       </w:pPr>
       <w:r>
-        <w:t xml:space="preserve">You will not be paid for your interview. However, we understand the shortage of time within the clinic setting and so we will provide lunches for the nursing and clinic staff which can be eaten while you are being interviewed.</w:t>
+        <w:t xml:space="preserve">Jy sal nie betaal word vir jou onderhoud nie. Nietemin, ons verstaan die tekort aan tyd binne die kliniekopset en daarom sal ons middagetes voorsien vir die verpleeg- en kliniekpersoneel, wat geëet kan word gedurende die onderhoud.</w:t>
       </w:r>
     </w:p>
     <w:p>
@@ -713,7 +713,7 @@
         <w:rPr>
           <w:b w:val="1"/>
         </w:rPr>
-        <w:t xml:space="preserve">What happens to my information if I agree to be interviewed?</w:t>
+        <w:t xml:space="preserve">Wat gebeur met my inligting as ek instem om ondervra te word?</w:t>
       </w:r>
       <w:r>
         <w:t xml:space="preserve"> </w:t>
@@ -731,7 +731,7 @@
         <w:pStyle w:val="P68B1DB1-Normal3"/>
       </w:pPr>
       <w:r>
-        <w:t xml:space="preserve">We only collect what’s needed for the study and store it securely. Your information, like your consent form and interview recording, and any information you provide via email or WhatsApp, will be kept safe on secure servers at the University of Cape Town. </w:t>
+        <w:t xml:space="preserve">Ons versamel slegs wat nodig is vir die studie en stoor dit veilig. Jou inligting, soos jou toestemmingsvorm en onderhoudopname, en enige inligting wat jy via e-pos of WhatsApp verskaf, sal veilig op bedieners by die Universiteit van Kaapstad gestoor word. </w:t>
       </w:r>
     </w:p>
     <w:p>
@@ -746,7 +746,7 @@
         <w:pStyle w:val="P68B1DB1-Normal3"/>
       </w:pPr>
       <w:r>
-        <w:t xml:space="preserve">Interview recordings will be deleted after transcription. Any details that identify you will be kept separate and only authorised staff can access them. All data will be kept for five years after the study, but personal information will be deleted when the study ends. </w:t>
+        <w:t xml:space="preserve">Onderhoudopnames sal na transkripsie uitgevee word. Enige besonderhede wat jou kan identifiseer, sal apart gehou word en slegs gemagtigde personeel kan toegang kry. Alle data sal vir vyf jaar na die studie gehou word, maar persoonlike inligting sal verwyder word wanneer die studie eindig. </w:t>
       </w:r>
     </w:p>
     <w:p>
@@ -761,7 +761,7 @@
         <w:pStyle w:val="P68B1DB1-Normal3"/>
       </w:pPr>
       <w:r>
-        <w:t xml:space="preserve">Ethics committees and monitors may check the information. Your information will stay private unless the law says otherwise. After the study, we may share the information with other researchers but without your details. You have the right to see, correct, or ask us to delete your personal information.</w:t>
+        <w:t xml:space="preserve">Etiekkomitees en moniteerders mag die inligting nagaan. Jou inligting sal privaat bly tensy die wet anders bepaal. Na die studie mag ons die inligting met ander navorsers deel, maar sonder jou besonderhede. Jy het die reg om jou persoonlike inligting te sien, reg te stel of ons te vra om dit te verwyder.</w:t>
       </w:r>
     </w:p>
     <w:p>
@@ -779,7 +779,7 @@
         <w:rPr>
           <w:b w:val="1"/>
         </w:rPr>
-        <w:t xml:space="preserve">What happens to the research results?</w:t>
+        <w:t xml:space="preserve">Wat gebeur met die navorsingsresultate?</w:t>
       </w:r>
       <w:r>
         <w:t xml:space="preserve"> </w:t>
@@ -797,7 +797,7 @@
         <w:pStyle w:val="P68B1DB1-Normal3"/>
       </w:pPr>
       <w:r>
-        <w:t xml:space="preserve">What you share with us during your interview will help us understand how best to incorporate the promotion of the chatbot into the everyday business of clinics in the Western Cape, and how to do this without creating a burden on the nursing staff. This chatbot aims to be a support mechanism for parents and a referral avenue for clinic staff. </w:t>
+        <w:t xml:space="preserve">Wat jy tydens jou onderhoud met ons deel, sal ons help om te verstaan hoe om die bevordering van die geselsbot die beste in die alledaagse werksaamhede van klinieke in die Wes-Kaap in te sluit, en hoe om dit te doen sonder om 'n las op die verpleegpersoneel te plaas. Die geselsbot mik om 'n ondersteuningsmeganisme te wees vir ouers en 'n verwysingskanaal vir kliniekpersoneel. </w:t>
       </w:r>
     </w:p>
     <w:p>
@@ -812,7 +812,7 @@
         <w:pStyle w:val="P68B1DB1-Normal3"/>
       </w:pPr>
       <w:r>
-        <w:t xml:space="preserve">We also plan to share the results in academic journals, policy briefs and conferences so others can learn from this study too.</w:t>
+        <w:t xml:space="preserve">Ons beplan ook om die resultate in verslae en op kongresse te deel sodat ander ook van hierdie studie kan leer.</w:t>
       </w:r>
     </w:p>
     <w:p>
@@ -830,7 +830,7 @@
         <w:rPr>
           <w:b w:val="1"/>
         </w:rPr>
-        <w:t xml:space="preserve">Who are some of the study team members?</w:t>
+        <w:t xml:space="preserve">Wie is sommige van die spanlede van die studie?</w:t>
       </w:r>
       <w:r>
         <w:t xml:space="preserve"> </w:t>
@@ -848,7 +848,7 @@
         <w:pStyle w:val="P68B1DB1-Normal3"/>
       </w:pPr>
       <w:r>
-        <w:t xml:space="preserve">The principal investigators of this study are Prof Cathy Ward and Cindee Bruyns and the Co-investigator is Carly Katzef all from the University of Cape Town.</w:t>
+        <w:t xml:space="preserve">Die hoofondersoeker van hierdie studie is Prof. Cathy Ward en Cindee Bruyns, en die Mede-ondersoeker is Carly Katzef, almal van die Universiteit van Kaapstad.</w:t>
       </w:r>
     </w:p>
     <w:p>
@@ -863,7 +863,7 @@
         <w:pStyle w:val="P68B1DB1-Normal5"/>
       </w:pPr>
       <w:r>
-        <w:t xml:space="preserve">Are there any risks in being interviewed?   </w:t>
+        <w:t xml:space="preserve">Is daar enige risiko's verbonde aan die onderhoud?   </w:t>
       </w:r>
     </w:p>
     <w:p>
@@ -878,7 +878,7 @@
         <w:pStyle w:val="P68B1DB1-Normal3"/>
       </w:pPr>
       <w:r>
-        <w:t xml:space="preserve">We don’t expect any risks to you if you are interviewed. If any questions make you uncomfortable, you don’t have to answer them. If you become upset during the interview, you can let your interviewer know. Remember, you can stop participating anytime without giving a reason. We care about your well-being.</w:t>
+        <w:t xml:space="preserve">Ons verwag nie enige risiko's vir jou as jy ondervra word nie. As enige vrae jou ongemaklik laat voel, hoef jy dit nie te antwoord nie. As jy tydens die onderhoud ontsteld raak, kan jy jou onderhoudvoerder laat weet. Onthou, jy kan enige tyd ophou deelneem sonder om 'n rede te gee. Ons gee om vir jou welstand.</w:t>
       </w:r>
     </w:p>
     <w:p>
@@ -893,7 +893,7 @@
         <w:pStyle w:val="P68B1DB1-Normal3"/>
       </w:pPr>
       <w:r>
-        <w:t xml:space="preserve">We also want to make sure you're safe. If we notice that you, your colleagues or a family you are working with are in serious danger, we might refer you for support or could need to ask for help from other places outside of this study, like social or medical services.</w:t>
+        <w:t xml:space="preserve">Ons wil ook seker maak jy is veilig. As ons opmerk dat jy, jou kollegas of 'n gesin saam met wie jy werk, in ernstige gevaar is, mag ons jou vir ondersteuning verwys of kan vir hulp vra van ander plekke buite hierdie studie, soos maatskaplike of mediese dienste.</w:t>
       </w:r>
     </w:p>
     <w:p>
@@ -908,7 +908,7 @@
         <w:pStyle w:val="P68B1DB1-Normal5"/>
       </w:pPr>
       <w:r>
-        <w:t xml:space="preserve">Who pays for the study?</w:t>
+        <w:t xml:space="preserve">Wie betaal vir die studie?</w:t>
       </w:r>
     </w:p>
     <w:p>
@@ -923,7 +923,7 @@
         <w:pStyle w:val="P68B1DB1-Normal3"/>
       </w:pPr>
       <w:r>
-        <w:t xml:space="preserve">This study is part of the Global Parenting Initiative, funded by the LEGO Foundation, Oak Foundation, the World Childhood Foundation, The Human Safety Net, and the UK Research and Innovation Global Challenges Research Fund. </w:t>
+        <w:t xml:space="preserve">Hierdie studie is deel van die Global Parenting Initiative, gefinansier deur die LEGO Foundation, Oak Foundation, die World Childhood Foundation, The Human Safety Net, en die UK Research and Innovation Global Challenges Research Fund. </w:t>
       </w:r>
     </w:p>
     <w:p>
@@ -938,7 +938,7 @@
         <w:pStyle w:val="P68B1DB1-Normal5"/>
       </w:pPr>
       <w:r>
-        <w:t xml:space="preserve">Data protection</w:t>
+        <w:t>Databeskerming</w:t>
       </w:r>
     </w:p>
     <w:p>
@@ -956,10 +956,10 @@
         <w:rPr>
           <w:color w:val="000000"/>
         </w:rPr>
-        <w:t xml:space="preserve">The Universities of Cape Town make sure your personal information is used safely and correctly, just for research. The study follows data protection laws like GDPR (General Data Protection Regulation) in the UK and POPIA (Protection of Personal Information Act) in South Africa. </w:t>
-      </w:r>
-      <w:r>
-        <w:t xml:space="preserve">Any data that is transferred across borders will comply with POPIA. </w:t>
+        <w:t xml:space="preserve">Die Universiteit van Kaapstad sorg dat jou persoonlike inligting veilig en korrek gebruik word, net vir navorsingsdoeleindes. Die studie volg databeskermingswette soos die GDPR (General Data Protection Regulation) in die VK en POPIA (Wet op die Beskerming van Persoonlike Inligting) in Suid-Afrika. </w:t>
+      </w:r>
+      <w:r>
+        <w:t xml:space="preserve">Enige data wat oor grense heen oorgedra word, sal aan POPIA voldoen. </w:t>
       </w:r>
     </w:p>
     <w:p>
@@ -974,7 +974,7 @@
         <w:pStyle w:val="P68B1DB1-Normal5"/>
       </w:pPr>
       <w:r>
-        <w:t xml:space="preserve">Who has approved this study?</w:t>
+        <w:t xml:space="preserve">Wie het hierdie studie goedgekeur?</w:t>
       </w:r>
     </w:p>
     <w:p>
@@ -989,16 +989,16 @@
         <w:pStyle w:val="P68B1DB1-Normal3"/>
       </w:pPr>
       <w:r>
-        <w:t xml:space="preserve">This study has received approval from the University of Cape Town’s Centre for Social Science Research Ethics Committee and University of Cape Town’s Faculty of Health Sciences Human research Ethics Committee. The study has also been approved by the Western Cape Department of Health and Wellness a</w:t>
+        <w:t xml:space="preserve">Hierdie studie het goedkeuring van die Universiteit van Kaapstad se Sentrum vir Sosiale Wetenskap Navorsingsetiekkomitee en die Universiteit van Kaapstad se Fakulteit van Gesondheidswetenskappe se Etiekkomitee vir Menslike Navorsing ontvang. Die studie is ook goedgekeur deur die Wes-Kaapse Departement van Gesondheid en Welstand e</w:t>
       </w:r>
       <w:r>
         <w:rPr>
           <w:highlight w:val="white"/>
         </w:rPr>
-        <w:t xml:space="preserve">nd Department of Social Development,</w:t>
-      </w:r>
-      <w:r>
-        <w:t xml:space="preserve"> and City of Cape Town’s City health.</w:t>
+        <w:t xml:space="preserve">n die Departement van Maatskaplike Ontwikkeling, </w:t>
+      </w:r>
+      <w:r>
+        <w:t xml:space="preserve"> en die Stad Kaapstad se Stadsgesondheid.</w:t>
       </w:r>
     </w:p>
     <w:p>
@@ -1013,7 +1013,7 @@
         <w:pStyle w:val="P68B1DB1-Normal5"/>
       </w:pPr>
       <w:r>
-        <w:t xml:space="preserve">Who do I contact if I have questions or concerns?</w:t>
+        <w:t xml:space="preserve">Wie kan ek kontak as ek vrae of bekommernisse het?</w:t>
       </w:r>
     </w:p>
     <w:p>
@@ -1031,7 +1031,7 @@
         <w:rPr>
           <w:color w:val="000000"/>
         </w:rPr>
-        <w:t xml:space="preserve">If you have any questions or concerns about your rights as a study participant, you can contact the study team at </w:t>
+        <w:t xml:space="preserve">As jy enige vrae of bekommernisse het oor jou regte as 'n studie-deelnemer, kan jy die studiespan kontak by </w:t>
       </w:r>
       <w:hyperlink r:id="rId15">
         <w:r>
@@ -1046,7 +1046,7 @@
         <w:rPr>
           <w:color w:val="000000"/>
         </w:rPr>
-        <w:t xml:space="preserve"> or on WhatsApp at +27 XX XXX XXXX (messages only).</w:t>
+        <w:t xml:space="preserve"> of via WhatsApp by +27 XX XXX XXXX (net boodskappe).</w:t>
       </w:r>
     </w:p>
     <w:p>
@@ -1061,7 +1061,7 @@
         <w:pStyle w:val="P68B1DB1-Normal3"/>
       </w:pPr>
       <w:r>
-        <w:t xml:space="preserve">If you have more questions or concerns about your rights, you can contact one of the ethics committees listed: </w:t>
+        <w:t xml:space="preserve">As jy meer vrae of bekommernisse het oor jou regte, kan jy een van die etiekkomitees hieronder kontak:  </w:t>
       </w:r>
     </w:p>
     <w:p>
@@ -1121,7 +1121,7 @@
               <w:rPr>
                 <w:b w:val="1"/>
               </w:rPr>
-              <w:t>Name</w:t>
+              <w:t>Naam</w:t>
             </w:r>
             <w:r>
               <w:t xml:space="preserve"> </w:t>
@@ -1157,7 +1157,7 @@
               <w:rPr>
                 <w:b w:val="1"/>
               </w:rPr>
-              <w:t>Telephone</w:t>
+              <w:t>Telefoon</w:t>
             </w:r>
             <w:r>
               <w:t xml:space="preserve"> </w:t>
@@ -1193,7 +1193,7 @@
               <w:rPr>
                 <w:b w:val="1"/>
               </w:rPr>
-              <w:t>Email</w:t>
+              <w:t>E-pos</w:t>
             </w:r>
             <w:r>
               <w:t xml:space="preserve"> </w:t>
@@ -1233,7 +1233,7 @@
               <w:pStyle w:val="P68B1DB1-Normal4"/>
             </w:pPr>
             <w:r>
-              <w:t xml:space="preserve">University of Cape Town Centre for Social Science Research </w:t>
+              <w:t xml:space="preserve">Universiteit van Kaapstad Sentrum vir Sosiale Wetenskap Navorsing </w:t>
             </w:r>
           </w:p>
         </w:tc>
@@ -1338,7 +1338,7 @@
               <w:pStyle w:val="P68B1DB1-Normal4"/>
             </w:pPr>
             <w:r>
-              <w:t xml:space="preserve">Human Research Ethics Committee</w:t>
+              <w:t xml:space="preserve">Etiekkomitee vir Menslike Navorsing</w:t>
             </w:r>
           </w:p>
         </w:tc>
@@ -1854,7 +1854,7 @@
         </mc:AlternateContent>
       </w:r>
       <w:r>
-        <w:t xml:space="preserve">Consent Form: Clinic Staff</w:t>
+        <w:t xml:space="preserve">Toestemmingsvorm: Kliniek Personeel</w:t>
       </w:r>
     </w:p>
     <w:p/>
@@ -1897,7 +1897,7 @@
         <w:pStyle w:val="P68B1DB1-Normal4"/>
       </w:pPr>
       <w:r>
-        <w:t xml:space="preserve">[to be signed at the interview]</w:t>
+        <w:t xml:space="preserve">[om by onderhoud geteken te word]</w:t>
       </w:r>
     </w:p>
     <w:p>
@@ -1921,13 +1921,13 @@
         <w:pStyle w:val="P68B1DB1-Normal4"/>
       </w:pPr>
       <w:r>
-        <w:t xml:space="preserve">I </w:t>
+        <w:t xml:space="preserve">Ek </w:t>
       </w:r>
       <w:r>
         <w:rPr>
           <w:color w:val="000000"/>
         </w:rPr>
-        <w:t xml:space="preserve">______________________ (participant name) have read the information above and agree to the following: </w:t>
+        <w:t xml:space="preserve">______________________ (deelnemer naam) het die bogenoemde inligting gelees en stem saam met die volgende: </w:t>
       </w:r>
     </w:p>
     <w:p>
@@ -1946,7 +1946,7 @@
         <w:pStyle w:val="P68B1DB1-Normal3"/>
       </w:pPr>
       <w:r>
-        <w:t xml:space="preserve">I have read the information above and know what I need to do.</w:t>
+        <w:t xml:space="preserve">Ek het die bogenoemde inligting gelees en weet wat ek moet doen.</w:t>
       </w:r>
     </w:p>
     <w:p>
@@ -1965,7 +1965,7 @@
         <w:pStyle w:val="P68B1DB1-Normal3"/>
       </w:pPr>
       <w:r>
-        <w:t xml:space="preserve">I had time to think about the information and ask questions. I got satisfying answers.</w:t>
+        <w:t xml:space="preserve">Ek het tyd gehad om oor die inligting te dink en vrae te vra. Ek het bevredigende antwoorde gekry.</w:t>
       </w:r>
     </w:p>
     <w:p>
@@ -1984,7 +1984,7 @@
         <w:pStyle w:val="P68B1DB1-Normal3"/>
       </w:pPr>
       <w:r>
-        <w:t xml:space="preserve">I know I can say yes or no to being in the study. If I say yes, I can still stop anytime before the [*date to still be determined], without saying why, and without repercussions.</w:t>
+        <w:t xml:space="preserve">Ek weet ek kan ja of nee sê om aan die studie deel te neem. As ek ja sê, kan ek enige tyd voor die [*datum wat nog bepaal moet word] stop sonder om te sê hoekom, en niks sleg sal gebeur nie.</w:t>
       </w:r>
     </w:p>
     <w:p>
@@ -2003,7 +2003,7 @@
         <w:pStyle w:val="P68B1DB1-Normal3"/>
       </w:pPr>
       <w:r>
-        <w:t xml:space="preserve">I am okay with the interview being recorded. I know the recordings will be used for research.</w:t>
+        <w:t xml:space="preserve">Ek is reg daarmee dat die onderhoud opgeneem word. Ek weet die opnames sal gebruik word vir navorsing.</w:t>
       </w:r>
     </w:p>
     <w:p>
@@ -2022,7 +2022,7 @@
         <w:pStyle w:val="P68B1DB1-Normal3"/>
       </w:pPr>
       <w:r>
-        <w:t xml:space="preserve">I know who can see my information, how it will be kept safe, and what happens to it after the study.</w:t>
+        <w:t xml:space="preserve">Ek weet wie my inligting kan sien, hoe dit veilig gehou sal word, en wat daarmee sal gebeur na die studie.</w:t>
       </w:r>
     </w:p>
     <w:p>
@@ -2041,7 +2041,7 @@
         <w:pStyle w:val="P68B1DB1-Normal4"/>
       </w:pPr>
       <w:r>
-        <w:t xml:space="preserve">I know I can request access to my data, correct any mistakes, ask to delete it, or for it to be transferred somewhere else.</w:t>
+        <w:t xml:space="preserve">Ek weet ek kan toegang tot my data versoek, enige foute regstel, vra dat dit verwyder word, of vir dit om na 'n ander plek oorgedra te word.</w:t>
       </w:r>
     </w:p>
     <w:p>
@@ -2060,7 +2060,7 @@
         <w:pStyle w:val="P68B1DB1-Normal3"/>
       </w:pPr>
       <w:r>
-        <w:t xml:space="preserve">I know I won’t be named in any papers or reports from this study.</w:t>
+        <w:t xml:space="preserve">Ek weet dat ek nie in enige artikels of verslae van hierdie studie genoem sal word nie.</w:t>
       </w:r>
     </w:p>
     <w:p>
@@ -2079,7 +2079,7 @@
         <w:pStyle w:val="P68B1DB1-Normal3"/>
       </w:pPr>
       <w:r>
-        <w:t xml:space="preserve">I know who to contact if I have a problem with the study.</w:t>
+        <w:t xml:space="preserve">Ek weet wie ek moet kontak as ek 'n probleem het met die studie.</w:t>
       </w:r>
     </w:p>
     <w:p>
@@ -2098,7 +2098,7 @@
         <w:pStyle w:val="P68B1DB1-Normal3"/>
       </w:pPr>
       <w:r>
-        <w:t xml:space="preserve">I can be contacted again if more information is needed from the study team. I am happy to provide my cell phone number below.</w:t>
+        <w:t xml:space="preserve">Ek kan weer gekontak word as meer inligting van my nodig is vir die studiespan. Ek is gelukkig om my selfoonnommer hieronder aan te heg.</w:t>
       </w:r>
     </w:p>
     <w:p>
@@ -2118,7 +2118,7 @@
         <w:pStyle w:val="P68B1DB1-Normal3"/>
       </w:pPr>
       <w:r>
-        <w:t xml:space="preserve">I understand the team will keep my contact information safe so they can tell me about the results of the study.</w:t>
+        <w:t xml:space="preserve">Ek verstaan dat die span my kontakbesonderhede veilig sal hou sodat hulle my kan inlig oor die resultate van die studie.</w:t>
       </w:r>
     </w:p>
     <w:p>
@@ -2131,7 +2131,7 @@
         <w:pStyle w:val="P68B1DB1-Normal7"/>
       </w:pPr>
       <w:r>
-        <w:t xml:space="preserve">I agree with all the statements above and agree to be interviewed for the study, please add your name, signature and the date below.</w:t>
+        <w:t xml:space="preserve">Ek stem saam met al die bogenoemde stellings en stem saam om ondervra te word vir die studie, sluit asseblief jou naam, handtekening en die datum hieronder in.</w:t>
       </w:r>
     </w:p>
     <w:p>
@@ -2280,7 +2280,7 @@
               <w:pStyle w:val="P68B1DB1-Normal3"/>
             </w:pPr>
             <w:r>
-              <w:t xml:space="preserve">Name of interviewee</w:t>
+              <w:t xml:space="preserve">Naam van onderhoudvoerder</w:t>
             </w:r>
           </w:p>
         </w:tc>
@@ -2309,7 +2309,7 @@
               <w:pStyle w:val="P68B1DB1-Normal3"/>
             </w:pPr>
             <w:r>
-              <w:t xml:space="preserve">Date of Interview</w:t>
+              <w:t xml:space="preserve">Datum van Onderhoud</w:t>
             </w:r>
           </w:p>
         </w:tc>
@@ -2338,7 +2338,7 @@
               <w:pStyle w:val="P68B1DB1-Normal3"/>
             </w:pPr>
             <w:r>
-              <w:t xml:space="preserve">Signature of Interviewee</w:t>
+              <w:t xml:space="preserve">Handtekening van Onderhoudvoerder</w:t>
             </w:r>
           </w:p>
           <w:p>
@@ -2439,7 +2439,7 @@
               <w:pStyle w:val="P68B1DB1-Normal3"/>
             </w:pPr>
             <w:r>
-              <w:t xml:space="preserve">Cell phone number of Interviewee</w:t>
+              <w:t xml:space="preserve">Selfoon nommer van Onderhoudvoerder</w:t>
             </w:r>
           </w:p>
         </w:tc>

</xml_diff>